<commit_message>
uploading the project after rework
</commit_message>
<xml_diff>
--- a/AppointmentBooking Application.docx
+++ b/AppointmentBooking Application.docx
@@ -499,10 +499,10 @@
           <w:noProof/>
         </w:rPr>
         <w:drawing>
-          <wp:inline distT="0" distB="0" distL="0" distR="0" wp14:anchorId="6CF9EB79" wp14:editId="7DFAC526">
-            <wp:extent cx="5105400" cy="2871788"/>
-            <wp:effectExtent l="0" t="0" r="0" b="5080"/>
-            <wp:docPr id="654507531" name="Picture 1"/>
+          <wp:inline distT="0" distB="0" distL="0" distR="0" wp14:anchorId="6066441A" wp14:editId="0A3B0313">
+            <wp:extent cx="5943600" cy="3343275"/>
+            <wp:effectExtent l="0" t="0" r="0" b="0"/>
+            <wp:docPr id="701630835" name="Picture 1"/>
             <wp:cNvGraphicFramePr>
               <a:graphicFrameLocks xmlns:a="http://schemas.openxmlformats.org/drawingml/2006/main" noChangeAspect="1"/>
             </wp:cNvGraphicFramePr>
@@ -510,19 +510,18 @@
               <a:graphicData uri="http://schemas.openxmlformats.org/drawingml/2006/picture">
                 <pic:pic xmlns:pic="http://schemas.openxmlformats.org/drawingml/2006/picture">
                   <pic:nvPicPr>
-                    <pic:cNvPr id="654507531" name=""/>
+                    <pic:cNvPr id="701630835" name=""/>
                     <pic:cNvPicPr/>
                   </pic:nvPicPr>
-                  <pic:blipFill>
+                  <pic:blipFill rotWithShape="1">
                     <a:blip r:embed="rId8"/>
-                    <a:stretch>
-                      <a:fillRect/>
-                    </a:stretch>
+                    <a:srcRect l="-1" t="-1" r="-10060" b="-10060"/>
+                    <a:stretch/>
                   </pic:blipFill>
                   <pic:spPr>
                     <a:xfrm>
                       <a:off x="0" y="0"/>
-                      <a:ext cx="5124446" cy="2882501"/>
+                      <a:ext cx="5943600" cy="3343275"/>
                     </a:xfrm>
                     <a:prstGeom prst="rect">
                       <a:avLst/>
@@ -542,6 +541,9 @@
       </w:pPr>
       <w:r>
         <w:t xml:space="preserve">3.2 </w:t>
+      </w:r>
+      <w:r>
+        <w:t xml:space="preserve">Patient </w:t>
       </w:r>
       <w:r>
         <w:t>Registration Screen</w:t>
@@ -596,8 +598,13 @@
         <w:pStyle w:val="Heading2"/>
       </w:pPr>
       <w:r>
-        <w:lastRenderedPageBreak/>
-        <w:t>3.3 Registration page with validations</w:t>
+        <w:t xml:space="preserve">3.3 </w:t>
+      </w:r>
+      <w:r>
+        <w:t xml:space="preserve">Patient </w:t>
+      </w:r>
+      <w:r>
+        <w:t>Registration page with validations</w:t>
       </w:r>
     </w:p>
     <w:p>
@@ -648,6 +655,7 @@
         <w:pStyle w:val="Heading2"/>
       </w:pPr>
       <w:r>
+        <w:lastRenderedPageBreak/>
         <w:t>3.</w:t>
       </w:r>
       <w:r>
@@ -663,10 +671,10 @@
           <w:noProof/>
         </w:rPr>
         <w:drawing>
-          <wp:inline distT="0" distB="0" distL="0" distR="0" wp14:anchorId="3B6DC7A0" wp14:editId="3E461663">
-            <wp:extent cx="5265420" cy="2961799"/>
-            <wp:effectExtent l="0" t="0" r="0" b="0"/>
-            <wp:docPr id="914866631" name="Picture 1"/>
+          <wp:inline distT="0" distB="0" distL="0" distR="0" wp14:anchorId="31EAE956" wp14:editId="4D28C32F">
+            <wp:extent cx="5943600" cy="3344545"/>
+            <wp:effectExtent l="0" t="0" r="0" b="8255"/>
+            <wp:docPr id="1521732995" name="Picture 2"/>
             <wp:cNvGraphicFramePr>
               <a:graphicFrameLocks xmlns:a="http://schemas.openxmlformats.org/drawingml/2006/main" noChangeAspect="1"/>
             </wp:cNvGraphicFramePr>
@@ -674,23 +682,36 @@
               <a:graphicData uri="http://schemas.openxmlformats.org/drawingml/2006/picture">
                 <pic:pic xmlns:pic="http://schemas.openxmlformats.org/drawingml/2006/picture">
                   <pic:nvPicPr>
-                    <pic:cNvPr id="914866631" name=""/>
-                    <pic:cNvPicPr/>
+                    <pic:cNvPr id="0" name="Picture 1"/>
+                    <pic:cNvPicPr>
+                      <a:picLocks noChangeAspect="1" noChangeArrowheads="1"/>
+                    </pic:cNvPicPr>
                   </pic:nvPicPr>
                   <pic:blipFill>
-                    <a:blip r:embed="rId11"/>
+                    <a:blip r:embed="rId11" cstate="print">
+                      <a:extLst>
+                        <a:ext uri="{28A0092B-C50C-407E-A947-70E740481C1C}">
+                          <a14:useLocalDpi xmlns:a14="http://schemas.microsoft.com/office/drawing/2010/main" val="0"/>
+                        </a:ext>
+                      </a:extLst>
+                    </a:blip>
+                    <a:srcRect/>
                     <a:stretch>
                       <a:fillRect/>
                     </a:stretch>
                   </pic:blipFill>
-                  <pic:spPr>
+                  <pic:spPr bwMode="auto">
                     <a:xfrm>
                       <a:off x="0" y="0"/>
-                      <a:ext cx="5269571" cy="2964134"/>
+                      <a:ext cx="5943600" cy="3344545"/>
                     </a:xfrm>
                     <a:prstGeom prst="rect">
                       <a:avLst/>
                     </a:prstGeom>
+                    <a:noFill/>
+                    <a:ln>
+                      <a:noFill/>
+                    </a:ln>
                   </pic:spPr>
                 </pic:pic>
               </a:graphicData>
@@ -705,7 +726,6 @@
         <w:pStyle w:val="Heading2"/>
       </w:pPr>
       <w:r>
-        <w:lastRenderedPageBreak/>
         <w:t>3.</w:t>
       </w:r>
       <w:r>
@@ -721,10 +741,10 @@
           <w:noProof/>
         </w:rPr>
         <w:drawing>
-          <wp:inline distT="0" distB="0" distL="0" distR="0" wp14:anchorId="76646C97" wp14:editId="6DCBD2F3">
-            <wp:extent cx="5265420" cy="2961799"/>
-            <wp:effectExtent l="0" t="0" r="0" b="0"/>
-            <wp:docPr id="1165966160" name="Picture 1"/>
+          <wp:inline distT="0" distB="0" distL="0" distR="0" wp14:anchorId="3780A552" wp14:editId="608E4638">
+            <wp:extent cx="5943600" cy="3344545"/>
+            <wp:effectExtent l="0" t="0" r="0" b="8255"/>
+            <wp:docPr id="40118302" name="Picture 3"/>
             <wp:cNvGraphicFramePr>
               <a:graphicFrameLocks xmlns:a="http://schemas.openxmlformats.org/drawingml/2006/main" noChangeAspect="1"/>
             </wp:cNvGraphicFramePr>
@@ -732,23 +752,36 @@
               <a:graphicData uri="http://schemas.openxmlformats.org/drawingml/2006/picture">
                 <pic:pic xmlns:pic="http://schemas.openxmlformats.org/drawingml/2006/picture">
                   <pic:nvPicPr>
-                    <pic:cNvPr id="1165966160" name=""/>
-                    <pic:cNvPicPr/>
+                    <pic:cNvPr id="0" name="Picture 3"/>
+                    <pic:cNvPicPr>
+                      <a:picLocks noChangeAspect="1" noChangeArrowheads="1"/>
+                    </pic:cNvPicPr>
                   </pic:nvPicPr>
                   <pic:blipFill>
-                    <a:blip r:embed="rId12"/>
+                    <a:blip r:embed="rId12" cstate="print">
+                      <a:extLst>
+                        <a:ext uri="{28A0092B-C50C-407E-A947-70E740481C1C}">
+                          <a14:useLocalDpi xmlns:a14="http://schemas.microsoft.com/office/drawing/2010/main" val="0"/>
+                        </a:ext>
+                      </a:extLst>
+                    </a:blip>
+                    <a:srcRect/>
                     <a:stretch>
                       <a:fillRect/>
                     </a:stretch>
                   </pic:blipFill>
-                  <pic:spPr>
+                  <pic:spPr bwMode="auto">
                     <a:xfrm>
                       <a:off x="0" y="0"/>
-                      <a:ext cx="5272770" cy="2965933"/>
+                      <a:ext cx="5943600" cy="3344545"/>
                     </a:xfrm>
                     <a:prstGeom prst="rect">
                       <a:avLst/>
                     </a:prstGeom>
+                    <a:noFill/>
+                    <a:ln>
+                      <a:noFill/>
+                    </a:ln>
                   </pic:spPr>
                 </pic:pic>
               </a:graphicData>
@@ -765,17 +798,16 @@
         <w:pStyle w:val="Heading2"/>
       </w:pPr>
       <w:r>
-        <w:lastRenderedPageBreak/>
         <w:t>3.</w:t>
       </w:r>
       <w:r>
         <w:t>6</w:t>
       </w:r>
       <w:r>
-        <w:t xml:space="preserve"> Creating Prescription</w:t>
-      </w:r>
-      <w:r>
-        <w:t xml:space="preserve"> (Adding, updating and removing Prescribed Medicines)</w:t>
+        <w:t xml:space="preserve"> </w:t>
+      </w:r>
+      <w:r>
+        <w:t>Patient – Prescription View Screen</w:t>
       </w:r>
     </w:p>
     <w:p>
@@ -784,10 +816,10 @@
           <w:noProof/>
         </w:rPr>
         <w:drawing>
-          <wp:inline distT="0" distB="0" distL="0" distR="0" wp14:anchorId="423BA215" wp14:editId="181F55B7">
-            <wp:extent cx="5943600" cy="3343275"/>
-            <wp:effectExtent l="0" t="0" r="0" b="9525"/>
-            <wp:docPr id="544725957" name="Picture 1"/>
+          <wp:inline distT="0" distB="0" distL="0" distR="0" wp14:anchorId="61D5DC5D" wp14:editId="17D4FA2D">
+            <wp:extent cx="5943600" cy="3344545"/>
+            <wp:effectExtent l="0" t="0" r="0" b="8255"/>
+            <wp:docPr id="638046581" name="Picture 4"/>
             <wp:cNvGraphicFramePr>
               <a:graphicFrameLocks xmlns:a="http://schemas.openxmlformats.org/drawingml/2006/main" noChangeAspect="1"/>
             </wp:cNvGraphicFramePr>
@@ -795,11 +827,281 @@
               <a:graphicData uri="http://schemas.openxmlformats.org/drawingml/2006/picture">
                 <pic:pic xmlns:pic="http://schemas.openxmlformats.org/drawingml/2006/picture">
                   <pic:nvPicPr>
-                    <pic:cNvPr id="544725957" name=""/>
+                    <pic:cNvPr id="0" name="Picture 5"/>
+                    <pic:cNvPicPr>
+                      <a:picLocks noChangeAspect="1" noChangeArrowheads="1"/>
+                    </pic:cNvPicPr>
+                  </pic:nvPicPr>
+                  <pic:blipFill>
+                    <a:blip r:embed="rId13" cstate="print">
+                      <a:extLst>
+                        <a:ext uri="{28A0092B-C50C-407E-A947-70E740481C1C}">
+                          <a14:useLocalDpi xmlns:a14="http://schemas.microsoft.com/office/drawing/2010/main" val="0"/>
+                        </a:ext>
+                      </a:extLst>
+                    </a:blip>
+                    <a:srcRect/>
+                    <a:stretch>
+                      <a:fillRect/>
+                    </a:stretch>
+                  </pic:blipFill>
+                  <pic:spPr bwMode="auto">
+                    <a:xfrm>
+                      <a:off x="0" y="0"/>
+                      <a:ext cx="5943600" cy="3344545"/>
+                    </a:xfrm>
+                    <a:prstGeom prst="rect">
+                      <a:avLst/>
+                    </a:prstGeom>
+                    <a:noFill/>
+                    <a:ln>
+                      <a:noFill/>
+                    </a:ln>
+                  </pic:spPr>
+                </pic:pic>
+              </a:graphicData>
+            </a:graphic>
+          </wp:inline>
+        </w:drawing>
+      </w:r>
+    </w:p>
+    <w:p/>
+    <w:p>
+      <w:pPr>
+        <w:pStyle w:val="Heading2"/>
+      </w:pPr>
+      <w:r>
+        <w:lastRenderedPageBreak/>
+        <w:t>3.</w:t>
+      </w:r>
+      <w:r>
+        <w:t>7</w:t>
+      </w:r>
+      <w:r>
+        <w:t xml:space="preserve"> </w:t>
+      </w:r>
+      <w:r>
+        <w:t>Prescribed Medicines – View Screen</w:t>
+      </w:r>
+    </w:p>
+    <w:p>
+      <w:r>
+        <w:rPr>
+          <w:noProof/>
+        </w:rPr>
+        <w:drawing>
+          <wp:inline distT="0" distB="0" distL="0" distR="0" wp14:anchorId="5049B067" wp14:editId="073F05FA">
+            <wp:extent cx="5943600" cy="3344545"/>
+            <wp:effectExtent l="0" t="0" r="0" b="8255"/>
+            <wp:docPr id="851806882" name="Picture 5"/>
+            <wp:cNvGraphicFramePr>
+              <a:graphicFrameLocks xmlns:a="http://schemas.openxmlformats.org/drawingml/2006/main" noChangeAspect="1"/>
+            </wp:cNvGraphicFramePr>
+            <a:graphic xmlns:a="http://schemas.openxmlformats.org/drawingml/2006/main">
+              <a:graphicData uri="http://schemas.openxmlformats.org/drawingml/2006/picture">
+                <pic:pic xmlns:pic="http://schemas.openxmlformats.org/drawingml/2006/picture">
+                  <pic:nvPicPr>
+                    <pic:cNvPr id="0" name="Picture 7"/>
+                    <pic:cNvPicPr>
+                      <a:picLocks noChangeAspect="1" noChangeArrowheads="1"/>
+                    </pic:cNvPicPr>
+                  </pic:nvPicPr>
+                  <pic:blipFill>
+                    <a:blip r:embed="rId14" cstate="print">
+                      <a:extLst>
+                        <a:ext uri="{28A0092B-C50C-407E-A947-70E740481C1C}">
+                          <a14:useLocalDpi xmlns:a14="http://schemas.microsoft.com/office/drawing/2010/main" val="0"/>
+                        </a:ext>
+                      </a:extLst>
+                    </a:blip>
+                    <a:srcRect/>
+                    <a:stretch>
+                      <a:fillRect/>
+                    </a:stretch>
+                  </pic:blipFill>
+                  <pic:spPr bwMode="auto">
+                    <a:xfrm>
+                      <a:off x="0" y="0"/>
+                      <a:ext cx="5943600" cy="3344545"/>
+                    </a:xfrm>
+                    <a:prstGeom prst="rect">
+                      <a:avLst/>
+                    </a:prstGeom>
+                    <a:noFill/>
+                    <a:ln>
+                      <a:noFill/>
+                    </a:ln>
+                  </pic:spPr>
+                </pic:pic>
+              </a:graphicData>
+            </a:graphic>
+          </wp:inline>
+        </w:drawing>
+      </w:r>
+    </w:p>
+    <w:p/>
+    <w:p>
+      <w:pPr>
+        <w:pStyle w:val="Heading2"/>
+      </w:pPr>
+      <w:r>
+        <w:t>4. Doctor Registration Screen</w:t>
+      </w:r>
+    </w:p>
+    <w:p>
+      <w:r>
+        <w:rPr>
+          <w:noProof/>
+        </w:rPr>
+        <w:drawing>
+          <wp:inline distT="0" distB="0" distL="0" distR="0" wp14:anchorId="4B88EA6A" wp14:editId="15660E4B">
+            <wp:extent cx="5943600" cy="3344545"/>
+            <wp:effectExtent l="0" t="0" r="0" b="8255"/>
+            <wp:docPr id="557299372" name="Picture 6"/>
+            <wp:cNvGraphicFramePr>
+              <a:graphicFrameLocks xmlns:a="http://schemas.openxmlformats.org/drawingml/2006/main" noChangeAspect="1"/>
+            </wp:cNvGraphicFramePr>
+            <a:graphic xmlns:a="http://schemas.openxmlformats.org/drawingml/2006/main">
+              <a:graphicData uri="http://schemas.openxmlformats.org/drawingml/2006/picture">
+                <pic:pic xmlns:pic="http://schemas.openxmlformats.org/drawingml/2006/picture">
+                  <pic:nvPicPr>
+                    <pic:cNvPr id="0" name="Picture 9"/>
+                    <pic:cNvPicPr>
+                      <a:picLocks noChangeAspect="1" noChangeArrowheads="1"/>
+                    </pic:cNvPicPr>
+                  </pic:nvPicPr>
+                  <pic:blipFill>
+                    <a:blip r:embed="rId15" cstate="print">
+                      <a:extLst>
+                        <a:ext uri="{28A0092B-C50C-407E-A947-70E740481C1C}">
+                          <a14:useLocalDpi xmlns:a14="http://schemas.microsoft.com/office/drawing/2010/main" val="0"/>
+                        </a:ext>
+                      </a:extLst>
+                    </a:blip>
+                    <a:srcRect/>
+                    <a:stretch>
+                      <a:fillRect/>
+                    </a:stretch>
+                  </pic:blipFill>
+                  <pic:spPr bwMode="auto">
+                    <a:xfrm>
+                      <a:off x="0" y="0"/>
+                      <a:ext cx="5943600" cy="3344545"/>
+                    </a:xfrm>
+                    <a:prstGeom prst="rect">
+                      <a:avLst/>
+                    </a:prstGeom>
+                    <a:noFill/>
+                    <a:ln>
+                      <a:noFill/>
+                    </a:ln>
+                  </pic:spPr>
+                </pic:pic>
+              </a:graphicData>
+            </a:graphic>
+          </wp:inline>
+        </w:drawing>
+      </w:r>
+    </w:p>
+    <w:p/>
+    <w:p>
+      <w:pPr>
+        <w:pStyle w:val="Heading2"/>
+      </w:pPr>
+      <w:r>
+        <w:t>4.1 Doctor – Patient Appointments View Screen</w:t>
+      </w:r>
+    </w:p>
+    <w:p/>
+    <w:p>
+      <w:r>
+        <w:rPr>
+          <w:noProof/>
+        </w:rPr>
+        <w:drawing>
+          <wp:inline distT="0" distB="0" distL="0" distR="0" wp14:anchorId="35E8CB6D" wp14:editId="14F1A57B">
+            <wp:extent cx="5943600" cy="2588217"/>
+            <wp:effectExtent l="0" t="0" r="0" b="3175"/>
+            <wp:docPr id="1483120726" name="Picture 7"/>
+            <wp:cNvGraphicFramePr>
+              <a:graphicFrameLocks xmlns:a="http://schemas.openxmlformats.org/drawingml/2006/main" noChangeAspect="1"/>
+            </wp:cNvGraphicFramePr>
+            <a:graphic xmlns:a="http://schemas.openxmlformats.org/drawingml/2006/main">
+              <a:graphicData uri="http://schemas.openxmlformats.org/drawingml/2006/picture">
+                <pic:pic xmlns:pic="http://schemas.openxmlformats.org/drawingml/2006/picture">
+                  <pic:nvPicPr>
+                    <pic:cNvPr id="0" name="Picture 11"/>
+                    <pic:cNvPicPr>
+                      <a:picLocks noChangeAspect="1" noChangeArrowheads="1"/>
+                    </pic:cNvPicPr>
+                  </pic:nvPicPr>
+                  <pic:blipFill rotWithShape="1">
+                    <a:blip r:embed="rId16" cstate="print">
+                      <a:extLst>
+                        <a:ext uri="{28A0092B-C50C-407E-A947-70E740481C1C}">
+                          <a14:useLocalDpi xmlns:a14="http://schemas.microsoft.com/office/drawing/2010/main" val="0"/>
+                        </a:ext>
+                      </a:extLst>
+                    </a:blip>
+                    <a:srcRect b="22614"/>
+                    <a:stretch/>
+                  </pic:blipFill>
+                  <pic:spPr bwMode="auto">
+                    <a:xfrm>
+                      <a:off x="0" y="0"/>
+                      <a:ext cx="5943600" cy="2588217"/>
+                    </a:xfrm>
+                    <a:prstGeom prst="rect">
+                      <a:avLst/>
+                    </a:prstGeom>
+                    <a:noFill/>
+                    <a:ln>
+                      <a:noFill/>
+                    </a:ln>
+                    <a:extLst>
+                      <a:ext uri="{53640926-AAD7-44D8-BBD7-CCE9431645EC}">
+                        <a14:shadowObscured xmlns:a14="http://schemas.microsoft.com/office/drawing/2010/main"/>
+                      </a:ext>
+                    </a:extLst>
+                  </pic:spPr>
+                </pic:pic>
+              </a:graphicData>
+            </a:graphic>
+          </wp:inline>
+        </w:drawing>
+      </w:r>
+    </w:p>
+    <w:p/>
+    <w:p>
+      <w:pPr>
+        <w:pStyle w:val="Heading2"/>
+      </w:pPr>
+      <w:r>
+        <w:t>4.2 Doctor Prescription Creation screen</w:t>
+      </w:r>
+    </w:p>
+    <w:p>
+      <w:r>
+        <w:rPr>
+          <w:noProof/>
+        </w:rPr>
+        <w:drawing>
+          <wp:inline distT="0" distB="0" distL="0" distR="0" wp14:anchorId="054F6323" wp14:editId="70CFD337">
+            <wp:extent cx="5943600" cy="3343275"/>
+            <wp:effectExtent l="0" t="0" r="0" b="9525"/>
+            <wp:docPr id="275651842" name="Picture 1"/>
+            <wp:cNvGraphicFramePr>
+              <a:graphicFrameLocks xmlns:a="http://schemas.openxmlformats.org/drawingml/2006/main" noChangeAspect="1"/>
+            </wp:cNvGraphicFramePr>
+            <a:graphic xmlns:a="http://schemas.openxmlformats.org/drawingml/2006/main">
+              <a:graphicData uri="http://schemas.openxmlformats.org/drawingml/2006/picture">
+                <pic:pic xmlns:pic="http://schemas.openxmlformats.org/drawingml/2006/picture">
+                  <pic:nvPicPr>
+                    <pic:cNvPr id="275651842" name=""/>
                     <pic:cNvPicPr/>
                   </pic:nvPicPr>
                   <pic:blipFill>
-                    <a:blip r:embed="rId13"/>
+                    <a:blip r:embed="rId17"/>
                     <a:stretch>
                       <a:fillRect/>
                     </a:stretch>
@@ -821,65 +1123,9 @@
       </w:r>
     </w:p>
     <w:p/>
-    <w:p>
-      <w:pPr>
-        <w:pStyle w:val="Heading2"/>
-      </w:pPr>
-      <w:r>
-        <w:lastRenderedPageBreak/>
-        <w:t>3.</w:t>
-      </w:r>
-      <w:r>
-        <w:t>7</w:t>
-      </w:r>
-      <w:r>
-        <w:t xml:space="preserve"> Viewing all the Prescriptions</w:t>
-      </w:r>
-    </w:p>
-    <w:p>
-      <w:r>
-        <w:rPr>
-          <w:noProof/>
-        </w:rPr>
-        <w:drawing>
-          <wp:inline distT="0" distB="0" distL="0" distR="0" wp14:anchorId="1F0C4D52" wp14:editId="04ACAAE5">
-            <wp:extent cx="5943600" cy="3343275"/>
-            <wp:effectExtent l="0" t="0" r="0" b="9525"/>
-            <wp:docPr id="1701915695" name="Picture 1"/>
-            <wp:cNvGraphicFramePr>
-              <a:graphicFrameLocks xmlns:a="http://schemas.openxmlformats.org/drawingml/2006/main" noChangeAspect="1"/>
-            </wp:cNvGraphicFramePr>
-            <a:graphic xmlns:a="http://schemas.openxmlformats.org/drawingml/2006/main">
-              <a:graphicData uri="http://schemas.openxmlformats.org/drawingml/2006/picture">
-                <pic:pic xmlns:pic="http://schemas.openxmlformats.org/drawingml/2006/picture">
-                  <pic:nvPicPr>
-                    <pic:cNvPr id="1701915695" name=""/>
-                    <pic:cNvPicPr/>
-                  </pic:nvPicPr>
-                  <pic:blipFill>
-                    <a:blip r:embed="rId14"/>
-                    <a:stretch>
-                      <a:fillRect/>
-                    </a:stretch>
-                  </pic:blipFill>
-                  <pic:spPr>
-                    <a:xfrm>
-                      <a:off x="0" y="0"/>
-                      <a:ext cx="5943600" cy="3343275"/>
-                    </a:xfrm>
-                    <a:prstGeom prst="rect">
-                      <a:avLst/>
-                    </a:prstGeom>
-                  </pic:spPr>
-                </pic:pic>
-              </a:graphicData>
-            </a:graphic>
-          </wp:inline>
-        </w:drawing>
-      </w:r>
-    </w:p>
+    <w:p/>
     <w:sectPr>
-      <w:headerReference w:type="default" r:id="rId15"/>
+      <w:headerReference w:type="default" r:id="rId18"/>
       <w:pgSz w:w="12240" w:h="15840"/>
       <w:pgMar w:top="1440" w:right="1440" w:bottom="1440" w:left="1440" w:header="720" w:footer="720" w:gutter="0"/>
       <w:cols w:space="720"/>

</xml_diff>